<commit_message>
Fixing sorting in part 2 graphs
</commit_message>
<xml_diff>
--- a/part2/Part2_Answers.docx
+++ b/part2/Part2_Answers.docx
@@ -94,7 +94,7 @@
             <wp:cNvGraphicFramePr/>
             <a:graphic xmlns:a="http://schemas.openxmlformats.org/drawingml/2006/main">
               <a:graphicData uri="http://schemas.openxmlformats.org/drawingml/2006/chart">
-                <c:chart xmlns:c="http://schemas.openxmlformats.org/drawingml/2006/chart" xmlns:r="http://schemas.openxmlformats.org/officeDocument/2006/relationships" r:id="rId6"/>
+                <c:chart xmlns:c="http://schemas.openxmlformats.org/drawingml/2006/chart" xmlns:r="http://schemas.openxmlformats.org/officeDocument/2006/relationships" r:id="rId8"/>
               </a:graphicData>
             </a:graphic>
           </wp:inline>
@@ -136,12 +136,14 @@
         </w:rPr>
         <w:t xml:space="preserve"> </w:t>
       </w:r>
+      <w:proofErr w:type="spellStart"/>
       <w:r>
         <w:rPr>
           <w:rFonts w:ascii="Times New Roman" w:hAnsi="Times New Roman" w:cs="Times New Roman"/>
         </w:rPr>
         <w:t>KiB</w:t>
       </w:r>
+      <w:proofErr w:type="spellEnd"/>
       <w:r>
         <w:rPr>
           <w:rFonts w:ascii="Times New Roman" w:hAnsi="Times New Roman" w:cs="Times New Roman"/>
@@ -167,7 +169,39 @@
           <w:rFonts w:ascii="Times New Roman" w:hAnsi="Times New Roman" w:cs="Times New Roman"/>
           <w:i/>
         </w:rPr>
-        <w:t>(Note: The question asks for KB/kilobytes, but this is actually in KiB/kibibytes.)</w:t>
+        <w:t xml:space="preserve">(Note: The question asks for KB/kilobytes, but this is actually in </w:t>
+      </w:r>
+      <w:proofErr w:type="spellStart"/>
+      <w:r>
+        <w:rPr>
+          <w:rFonts w:ascii="Times New Roman" w:hAnsi="Times New Roman" w:cs="Times New Roman"/>
+          <w:i/>
+        </w:rPr>
+        <w:t>KiB</w:t>
+      </w:r>
+      <w:proofErr w:type="spellEnd"/>
+      <w:r>
+        <w:rPr>
+          <w:rFonts w:ascii="Times New Roman" w:hAnsi="Times New Roman" w:cs="Times New Roman"/>
+          <w:i/>
+        </w:rPr>
+        <w:t>/</w:t>
+      </w:r>
+      <w:proofErr w:type="spellStart"/>
+      <w:r>
+        <w:rPr>
+          <w:rFonts w:ascii="Times New Roman" w:hAnsi="Times New Roman" w:cs="Times New Roman"/>
+          <w:i/>
+        </w:rPr>
+        <w:t>kibibytes</w:t>
+      </w:r>
+      <w:proofErr w:type="spellEnd"/>
+      <w:r>
+        <w:rPr>
+          <w:rFonts w:ascii="Times New Roman" w:hAnsi="Times New Roman" w:cs="Times New Roman"/>
+          <w:i/>
+        </w:rPr>
+        <w:t>.)</w:t>
       </w:r>
       <w:r>
         <w:rPr>
@@ -314,14 +348,14 @@
           <w:noProof/>
         </w:rPr>
         <w:drawing>
-          <wp:inline distT="0" distB="0" distL="0" distR="0" wp14:anchorId="352D6C98" wp14:editId="2AABD4AB">
-            <wp:extent cx="5486400" cy="3401060"/>
-            <wp:effectExtent l="0" t="0" r="25400" b="27940"/>
-            <wp:docPr id="4" name="Chart 4"/>
+          <wp:inline distT="0" distB="0" distL="0" distR="0" wp14:anchorId="60B5A007" wp14:editId="57BAC8AC">
+            <wp:extent cx="5486400" cy="3641725"/>
+            <wp:effectExtent l="0" t="0" r="25400" b="15875"/>
+            <wp:docPr id="7" name="Chart 7"/>
             <wp:cNvGraphicFramePr/>
             <a:graphic xmlns:a="http://schemas.openxmlformats.org/drawingml/2006/main">
               <a:graphicData uri="http://schemas.openxmlformats.org/drawingml/2006/chart">
-                <c:chart xmlns:c="http://schemas.openxmlformats.org/drawingml/2006/chart" xmlns:r="http://schemas.openxmlformats.org/officeDocument/2006/relationships" r:id="rId7"/>
+                <c:chart xmlns:c="http://schemas.openxmlformats.org/drawingml/2006/chart" xmlns:r="http://schemas.openxmlformats.org/officeDocument/2006/relationships" r:id="rId9"/>
               </a:graphicData>
             </a:graphic>
           </wp:inline>
@@ -337,7 +371,19 @@
         <w:rPr>
           <w:rFonts w:ascii="Times New Roman" w:hAnsi="Times New Roman" w:cs="Times New Roman"/>
         </w:rPr>
-        <w:t xml:space="preserve">Observation: </w:t>
+        <w:t xml:space="preserve">Our observation here is that </w:t>
+      </w:r>
+      <w:r>
+        <w:rPr>
+          <w:rFonts w:ascii="Times New Roman" w:hAnsi="Times New Roman" w:cs="Times New Roman"/>
+        </w:rPr>
+        <w:t>average throughput stays roughly the same across stride lengths.</w:t>
+      </w:r>
+      <w:r>
+        <w:rPr>
+          <w:rFonts w:ascii="Times New Roman" w:hAnsi="Times New Roman" w:cs="Times New Roman"/>
+        </w:rPr>
+        <w:t xml:space="preserve"> This is because </w:t>
       </w:r>
       <w:r>
         <w:rPr>
@@ -351,6 +397,12 @@
           <w:rFonts w:ascii="Times New Roman" w:hAnsi="Times New Roman" w:cs="Times New Roman"/>
         </w:rPr>
         <w:br/>
+      </w:r>
+      <w:r>
+        <w:rPr>
+          <w:rFonts w:ascii="Times New Roman" w:hAnsi="Times New Roman" w:cs="Times New Roman"/>
+        </w:rPr>
+        <w:t xml:space="preserve"> </w:t>
       </w:r>
     </w:p>
     <w:p>
@@ -360,7 +412,6 @@
           <w:ilvl w:val="0"/>
           <w:numId w:val="3"/>
         </w:numPr>
-        <w:jc w:val="both"/>
         <w:rPr>
           <w:rFonts w:ascii="Times New Roman" w:hAnsi="Times New Roman" w:cs="Times New Roman"/>
         </w:rPr>
@@ -376,14 +427,14 @@
           <w:noProof/>
         </w:rPr>
         <w:drawing>
-          <wp:inline distT="0" distB="0" distL="0" distR="0" wp14:anchorId="1F3D9636" wp14:editId="18B85C81">
-            <wp:extent cx="5486400" cy="3072130"/>
-            <wp:effectExtent l="0" t="0" r="25400" b="26670"/>
-            <wp:docPr id="5" name="Chart 5"/>
+          <wp:inline distT="0" distB="0" distL="0" distR="0" wp14:anchorId="502F78D3" wp14:editId="483B112A">
+            <wp:extent cx="5486400" cy="3112135"/>
+            <wp:effectExtent l="0" t="0" r="25400" b="37465"/>
+            <wp:docPr id="9" name="Chart 9"/>
             <wp:cNvGraphicFramePr/>
             <a:graphic xmlns:a="http://schemas.openxmlformats.org/drawingml/2006/main">
               <a:graphicData uri="http://schemas.openxmlformats.org/drawingml/2006/chart">
-                <c:chart xmlns:c="http://schemas.openxmlformats.org/drawingml/2006/chart" xmlns:r="http://schemas.openxmlformats.org/officeDocument/2006/relationships" r:id="rId8"/>
+                <c:chart xmlns:c="http://schemas.openxmlformats.org/drawingml/2006/chart" xmlns:r="http://schemas.openxmlformats.org/officeDocument/2006/relationships" r:id="rId10"/>
               </a:graphicData>
             </a:graphic>
           </wp:inline>
@@ -396,11 +447,35 @@
         </w:rPr>
         <w:br/>
       </w:r>
+      <w:r>
+        <w:rPr>
+          <w:rFonts w:ascii="Times New Roman" w:hAnsi="Times New Roman" w:cs="Times New Roman"/>
+        </w:rPr>
+        <w:t>U</w:t>
+      </w:r>
+      <w:r>
+        <w:rPr>
+          <w:rFonts w:ascii="Times New Roman" w:hAnsi="Times New Roman" w:cs="Times New Roman"/>
+        </w:rPr>
+        <w:t xml:space="preserve">nlike for our 64-bit chunk size, </w:t>
+      </w:r>
+      <w:r>
+        <w:rPr>
+          <w:rFonts w:ascii="Times New Roman" w:hAnsi="Times New Roman" w:cs="Times New Roman"/>
+        </w:rPr>
+        <w:t xml:space="preserve">we </w:t>
+      </w:r>
       <w:bookmarkStart w:id="0" w:name="_GoBack"/>
       <w:bookmarkEnd w:id="0"/>
       <w:r>
         <w:rPr>
           <w:rFonts w:ascii="Times New Roman" w:hAnsi="Times New Roman" w:cs="Times New Roman"/>
+        </w:rPr>
+        <w:t xml:space="preserve">notice that </w:t>
+      </w:r>
+      <w:r>
+        <w:rPr>
+          <w:rFonts w:ascii="Times New Roman" w:hAnsi="Times New Roman" w:cs="Times New Roman"/>
           <w:highlight w:val="yellow"/>
         </w:rPr>
         <w:t>____TODO_____</w:t>
@@ -408,6 +483,22 @@
       <w:r>
         <w:rPr>
           <w:rFonts w:ascii="Times New Roman" w:hAnsi="Times New Roman" w:cs="Times New Roman"/>
+          <w:i/>
+        </w:rPr>
+        <w:t xml:space="preserve"> </w:t>
+      </w:r>
+      <w:r>
+        <w:rPr>
+          <w:rFonts w:ascii="Times New Roman" w:hAnsi="Times New Roman" w:cs="Times New Roman"/>
+          <w:i/>
+          <w:highlight w:val="yellow"/>
+        </w:rPr>
+        <w:t>(may need to redo runs to get a better idea?)</w:t>
+      </w:r>
+      <w:r>
+        <w:rPr>
+          <w:rFonts w:ascii="Times New Roman" w:hAnsi="Times New Roman" w:cs="Times New Roman"/>
+          <w:i/>
         </w:rPr>
         <w:br/>
       </w:r>
@@ -428,6 +519,44 @@
     </w:sectPr>
   </w:body>
 </w:document>
+</file>
+
+<file path=word/endnotes.xml><?xml version="1.0" encoding="utf-8"?>
+<w:endnotes xmlns:wpc="http://schemas.microsoft.com/office/word/2010/wordprocessingCanvas" xmlns:mo="http://schemas.microsoft.com/office/mac/office/2008/main" xmlns:mc="http://schemas.openxmlformats.org/markup-compatibility/2006" xmlns:mv="urn:schemas-microsoft-com:mac:vml" xmlns:o="urn:schemas-microsoft-com:office:office" xmlns:r="http://schemas.openxmlformats.org/officeDocument/2006/relationships" xmlns:m="http://schemas.openxmlformats.org/officeDocument/2006/math" xmlns:v="urn:schemas-microsoft-com:vml" xmlns:wp14="http://schemas.microsoft.com/office/word/2010/wordprocessingDrawing" xmlns:wp="http://schemas.openxmlformats.org/drawingml/2006/wordprocessingDrawing" xmlns:w10="urn:schemas-microsoft-com:office:word" xmlns:w="http://schemas.openxmlformats.org/wordprocessingml/2006/main" xmlns:w14="http://schemas.microsoft.com/office/word/2010/wordml" xmlns:wpg="http://schemas.microsoft.com/office/word/2010/wordprocessingGroup" xmlns:wpi="http://schemas.microsoft.com/office/word/2010/wordprocessingInk" xmlns:wne="http://schemas.microsoft.com/office/word/2006/wordml" xmlns:wps="http://schemas.microsoft.com/office/word/2010/wordprocessingShape" mc:Ignorable="w14 wp14">
+  <w:endnote w:type="separator" w:id="-1">
+    <w:p>
+      <w:r>
+        <w:separator/>
+      </w:r>
+    </w:p>
+  </w:endnote>
+  <w:endnote w:type="continuationSeparator" w:id="0">
+    <w:p>
+      <w:r>
+        <w:continuationSeparator/>
+      </w:r>
+    </w:p>
+  </w:endnote>
+</w:endnotes>
+</file>
+
+<file path=word/footnotes.xml><?xml version="1.0" encoding="utf-8"?>
+<w:footnotes xmlns:wpc="http://schemas.microsoft.com/office/word/2010/wordprocessingCanvas" xmlns:mo="http://schemas.microsoft.com/office/mac/office/2008/main" xmlns:mc="http://schemas.openxmlformats.org/markup-compatibility/2006" xmlns:mv="urn:schemas-microsoft-com:mac:vml" xmlns:o="urn:schemas-microsoft-com:office:office" xmlns:r="http://schemas.openxmlformats.org/officeDocument/2006/relationships" xmlns:m="http://schemas.openxmlformats.org/officeDocument/2006/math" xmlns:v="urn:schemas-microsoft-com:vml" xmlns:wp14="http://schemas.microsoft.com/office/word/2010/wordprocessingDrawing" xmlns:wp="http://schemas.openxmlformats.org/drawingml/2006/wordprocessingDrawing" xmlns:w10="urn:schemas-microsoft-com:office:word" xmlns:w="http://schemas.openxmlformats.org/wordprocessingml/2006/main" xmlns:w14="http://schemas.microsoft.com/office/word/2010/wordml" xmlns:wpg="http://schemas.microsoft.com/office/word/2010/wordprocessingGroup" xmlns:wpi="http://schemas.microsoft.com/office/word/2010/wordprocessingInk" xmlns:wne="http://schemas.microsoft.com/office/word/2006/wordml" xmlns:wps="http://schemas.microsoft.com/office/word/2010/wordprocessingShape" mc:Ignorable="w14 wp14">
+  <w:footnote w:type="separator" w:id="-1">
+    <w:p>
+      <w:r>
+        <w:separator/>
+      </w:r>
+    </w:p>
+  </w:footnote>
+  <w:footnote w:type="continuationSeparator" w:id="0">
+    <w:p>
+      <w:r>
+        <w:continuationSeparator/>
+      </w:r>
+    </w:p>
+  </w:footnote>
+</w:footnotes>
 </file>
 
 <file path=word/numbering.xml><?xml version="1.0" encoding="utf-8"?>
@@ -896,6 +1025,48 @@
       <w:contextualSpacing/>
     </w:pPr>
   </w:style>
+  <w:style w:type="paragraph" w:styleId="Header">
+    <w:name w:val="header"/>
+    <w:basedOn w:val="Normal"/>
+    <w:link w:val="HeaderChar"/>
+    <w:uiPriority w:val="99"/>
+    <w:unhideWhenUsed/>
+    <w:rsid w:val="00D36E94"/>
+    <w:pPr>
+      <w:tabs>
+        <w:tab w:val="center" w:pos="4320"/>
+        <w:tab w:val="right" w:pos="8640"/>
+      </w:tabs>
+    </w:pPr>
+  </w:style>
+  <w:style w:type="character" w:customStyle="1" w:styleId="HeaderChar">
+    <w:name w:val="Header Char"/>
+    <w:basedOn w:val="DefaultParagraphFont"/>
+    <w:link w:val="Header"/>
+    <w:uiPriority w:val="99"/>
+    <w:rsid w:val="00D36E94"/>
+  </w:style>
+  <w:style w:type="paragraph" w:styleId="Footer">
+    <w:name w:val="footer"/>
+    <w:basedOn w:val="Normal"/>
+    <w:link w:val="FooterChar"/>
+    <w:uiPriority w:val="99"/>
+    <w:unhideWhenUsed/>
+    <w:rsid w:val="00D36E94"/>
+    <w:pPr>
+      <w:tabs>
+        <w:tab w:val="center" w:pos="4320"/>
+        <w:tab w:val="right" w:pos="8640"/>
+      </w:tabs>
+    </w:pPr>
+  </w:style>
+  <w:style w:type="character" w:customStyle="1" w:styleId="FooterChar">
+    <w:name w:val="Footer Char"/>
+    <w:basedOn w:val="DefaultParagraphFont"/>
+    <w:link w:val="Footer"/>
+    <w:uiPriority w:val="99"/>
+    <w:rsid w:val="00D36E94"/>
+  </w:style>
 </w:styles>
 </file>
 
@@ -1093,6 +1264,48 @@
       <w:contextualSpacing/>
     </w:pPr>
   </w:style>
+  <w:style w:type="paragraph" w:styleId="Header">
+    <w:name w:val="header"/>
+    <w:basedOn w:val="Normal"/>
+    <w:link w:val="HeaderChar"/>
+    <w:uiPriority w:val="99"/>
+    <w:unhideWhenUsed/>
+    <w:rsid w:val="00D36E94"/>
+    <w:pPr>
+      <w:tabs>
+        <w:tab w:val="center" w:pos="4320"/>
+        <w:tab w:val="right" w:pos="8640"/>
+      </w:tabs>
+    </w:pPr>
+  </w:style>
+  <w:style w:type="character" w:customStyle="1" w:styleId="HeaderChar">
+    <w:name w:val="Header Char"/>
+    <w:basedOn w:val="DefaultParagraphFont"/>
+    <w:link w:val="Header"/>
+    <w:uiPriority w:val="99"/>
+    <w:rsid w:val="00D36E94"/>
+  </w:style>
+  <w:style w:type="paragraph" w:styleId="Footer">
+    <w:name w:val="footer"/>
+    <w:basedOn w:val="Normal"/>
+    <w:link w:val="FooterChar"/>
+    <w:uiPriority w:val="99"/>
+    <w:unhideWhenUsed/>
+    <w:rsid w:val="00D36E94"/>
+    <w:pPr>
+      <w:tabs>
+        <w:tab w:val="center" w:pos="4320"/>
+        <w:tab w:val="right" w:pos="8640"/>
+      </w:tabs>
+    </w:pPr>
+  </w:style>
+  <w:style w:type="character" w:customStyle="1" w:styleId="FooterChar">
+    <w:name w:val="Footer Char"/>
+    <w:basedOn w:val="DefaultParagraphFont"/>
+    <w:link w:val="Footer"/>
+    <w:uiPriority w:val="99"/>
+    <w:rsid w:val="00D36E94"/>
+  </w:style>
 </w:styles>
 </file>
 
@@ -1295,11 +1508,11 @@
         </c:dLbls>
         <c:marker val="1"/>
         <c:smooth val="0"/>
-        <c:axId val="-2096346728"/>
-        <c:axId val="-2096239480"/>
+        <c:axId val="-2129865416"/>
+        <c:axId val="-2129858312"/>
       </c:lineChart>
       <c:catAx>
-        <c:axId val="-2096346728"/>
+        <c:axId val="-2129865416"/>
         <c:scaling>
           <c:orientation val="minMax"/>
         </c:scaling>
@@ -1333,7 +1546,7 @@
         <c:majorTickMark val="out"/>
         <c:minorTickMark val="none"/>
         <c:tickLblPos val="nextTo"/>
-        <c:crossAx val="-2096239480"/>
+        <c:crossAx val="-2129858312"/>
         <c:crosses val="autoZero"/>
         <c:auto val="1"/>
         <c:lblAlgn val="ctr"/>
@@ -1341,7 +1554,7 @@
         <c:noMultiLvlLbl val="0"/>
       </c:catAx>
       <c:valAx>
-        <c:axId val="-2096239480"/>
+        <c:axId val="-2129858312"/>
         <c:scaling>
           <c:orientation val="minMax"/>
         </c:scaling>
@@ -1376,7 +1589,7 @@
         <c:majorTickMark val="out"/>
         <c:minorTickMark val="none"/>
         <c:tickLblPos val="nextTo"/>
-        <c:crossAx val="-2096346728"/>
+        <c:crossAx val="-2129865416"/>
         <c:crosses val="autoZero"/>
         <c:crossBetween val="between"/>
       </c:valAx>
@@ -1416,18 +1629,20 @@
             </a:pPr>
             <a:r>
               <a:rPr lang="en-US"/>
-              <a:t>Throughput vs. Stride Length</a:t>
-            </a:r>
-            <a:br>
-              <a:rPr lang="en-US"/>
-            </a:br>
-            <a:r>
-              <a:rPr lang="en-US"/>
-              <a:t>(chunk</a:t>
+              <a:t>Throughput</a:t>
             </a:r>
             <a:r>
               <a:rPr lang="en-US" baseline="0"/>
-              <a:t> size 64 bits)</a:t>
+              <a:t> vs. Stride Length</a:t>
+            </a:r>
+          </a:p>
+          <a:p>
+            <a:pPr>
+              <a:defRPr/>
+            </a:pPr>
+            <a:r>
+              <a:rPr lang="en-US" baseline="0"/>
+              <a:t> (chunk size 64 bits)</a:t>
             </a:r>
             <a:endParaRPr lang="en-US"/>
           </a:p>
@@ -1443,93 +1658,82 @@
         <c:grouping val="standard"/>
         <c:varyColors val="0"/>
         <c:ser>
-          <c:idx val="1"/>
+          <c:idx val="0"/>
           <c:order val="0"/>
-          <c:tx>
-            <c:strRef>
-              <c:f>'Q2 chunk 64'!$L$1</c:f>
-              <c:strCache>
-                <c:ptCount val="1"/>
-                <c:pt idx="0">
-                  <c:v>Mean Load Throughput</c:v>
-                </c:pt>
-              </c:strCache>
-            </c:strRef>
-          </c:tx>
           <c:cat>
             <c:numRef>
-              <c:f>'Q2 chunk 64'!$K$2:$K$11</c:f>
+              <c:f>'2a chunk64'!$K$2:$K$11</c:f>
               <c:numCache>
-                <c:formatCode>General</c:formatCode>
+                <c:formatCode>0</c:formatCode>
                 <c:ptCount val="10"/>
                 <c:pt idx="0">
+                  <c:v>-16.0</c:v>
+                </c:pt>
+                <c:pt idx="1">
+                  <c:v>-8.0</c:v>
+                </c:pt>
+                <c:pt idx="2">
+                  <c:v>-4.0</c:v>
+                </c:pt>
+                <c:pt idx="3">
+                  <c:v>-2.0</c:v>
+                </c:pt>
+                <c:pt idx="4">
                   <c:v>-1.0</c:v>
-                </c:pt>
-                <c:pt idx="1">
-                  <c:v>-16.0</c:v>
-                </c:pt>
-                <c:pt idx="2">
-                  <c:v>-2.0</c:v>
-                </c:pt>
-                <c:pt idx="3">
-                  <c:v>-4.0</c:v>
-                </c:pt>
-                <c:pt idx="4">
-                  <c:v>-8.0</c:v>
                 </c:pt>
                 <c:pt idx="5">
                   <c:v>1.0</c:v>
                 </c:pt>
                 <c:pt idx="6">
+                  <c:v>2.0</c:v>
+                </c:pt>
+                <c:pt idx="7">
+                  <c:v>4.0</c:v>
+                </c:pt>
+                <c:pt idx="8">
+                  <c:v>8.0</c:v>
+                </c:pt>
+                <c:pt idx="9">
                   <c:v>16.0</c:v>
-                </c:pt>
-                <c:pt idx="7">
-                  <c:v>2.0</c:v>
-                </c:pt>
-                <c:pt idx="8">
-                  <c:v>4.0</c:v>
-                </c:pt>
-                <c:pt idx="9">
-                  <c:v>8.0</c:v>
                 </c:pt>
               </c:numCache>
             </c:numRef>
           </c:cat>
           <c:val>
             <c:numRef>
-              <c:f>'Q2 chunk 64'!$L$2:$L$11</c:f>
+              <c:f>'2a chunk64'!$L$2:$L$11</c:f>
               <c:numCache>
-                <c:formatCode>General</c:formatCode>
+                <c:formatCode>0.0</c:formatCode>
                 <c:ptCount val="10"/>
                 <c:pt idx="0">
+                  <c:v>42411.4</c:v>
+                </c:pt>
+                <c:pt idx="1">
+                  <c:v>49471.6</c:v>
+                </c:pt>
+                <c:pt idx="2">
+                  <c:v>44627.4</c:v>
+                </c:pt>
+                <c:pt idx="3">
+                  <c:v>47252.7</c:v>
+                </c:pt>
+                <c:pt idx="4">
                   <c:v>46441.1</c:v>
-                </c:pt>
-                <c:pt idx="1">
-                  <c:v>42411.4</c:v>
-                </c:pt>
-                <c:pt idx="2">
-                  <c:v>47252.7</c:v>
-                </c:pt>
-                <c:pt idx="3">
-                  <c:v>44627.4</c:v>
-                </c:pt>
-                <c:pt idx="4">
-                  <c:v>49471.6</c:v>
                 </c:pt>
                 <c:pt idx="5">
                   <c:v>43346.6</c:v>
                 </c:pt>
                 <c:pt idx="6">
+                  <c:v>50068.1</c:v>
+                </c:pt>
+                <c:pt idx="7">
+                  <c:v>45028.4</c:v>
+                </c:pt>
+                <c:pt idx="8">
+                  <c:v>41625.3</c:v>
+                </c:pt>
+                <c:pt idx="9">
                   <c:v>44303.0</c:v>
-                </c:pt>
-                <c:pt idx="7">
-                  <c:v>50068.1</c:v>
-                </c:pt>
-                <c:pt idx="8">
-                  <c:v>45028.4</c:v>
-                </c:pt>
-                <c:pt idx="9">
-                  <c:v>41625.3</c:v>
                 </c:pt>
               </c:numCache>
             </c:numRef>
@@ -1546,11 +1750,11 @@
         </c:dLbls>
         <c:marker val="1"/>
         <c:smooth val="0"/>
-        <c:axId val="-2091690920"/>
-        <c:axId val="-2091588280"/>
+        <c:axId val="2080466952"/>
+        <c:axId val="-2115082616"/>
       </c:lineChart>
       <c:catAx>
-        <c:axId val="-2091690920"/>
+        <c:axId val="2080466952"/>
         <c:scaling>
           <c:orientation val="minMax"/>
         </c:scaling>
@@ -1567,19 +1771,24 @@
                 </a:pPr>
                 <a:r>
                   <a:rPr lang="en-US"/>
-                  <a:t>Stride Length</a:t>
+                  <a:t>Stride</a:t>
                 </a:r>
+                <a:r>
+                  <a:rPr lang="en-US" baseline="0"/>
+                  <a:t> Length</a:t>
+                </a:r>
+                <a:endParaRPr lang="en-US"/>
               </a:p>
             </c:rich>
           </c:tx>
           <c:layout/>
           <c:overlay val="0"/>
         </c:title>
-        <c:numFmt formatCode="General" sourceLinked="1"/>
+        <c:numFmt formatCode="0" sourceLinked="1"/>
         <c:majorTickMark val="out"/>
         <c:minorTickMark val="none"/>
         <c:tickLblPos val="nextTo"/>
-        <c:crossAx val="-2091588280"/>
+        <c:crossAx val="-2115082616"/>
         <c:crosses val="autoZero"/>
         <c:auto val="1"/>
         <c:lblAlgn val="ctr"/>
@@ -1587,7 +1796,7 @@
         <c:noMultiLvlLbl val="0"/>
       </c:catAx>
       <c:valAx>
-        <c:axId val="-2091588280"/>
+        <c:axId val="-2115082616"/>
         <c:scaling>
           <c:orientation val="minMax"/>
         </c:scaling>
@@ -1613,11 +1822,11 @@
           <c:layout/>
           <c:overlay val="0"/>
         </c:title>
-        <c:numFmt formatCode="General" sourceLinked="1"/>
+        <c:numFmt formatCode="0" sourceLinked="0"/>
         <c:majorTickMark val="out"/>
         <c:minorTickMark val="none"/>
         <c:tickLblPos val="nextTo"/>
-        <c:crossAx val="-2091690920"/>
+        <c:crossAx val="2080466952"/>
         <c:crosses val="autoZero"/>
         <c:crossBetween val="between"/>
       </c:valAx>
@@ -1657,18 +1866,20 @@
             </a:pPr>
             <a:r>
               <a:rPr lang="en-US"/>
-              <a:t>Throughput vs. Stride Length</a:t>
-            </a:r>
-            <a:br>
-              <a:rPr lang="en-US"/>
-            </a:br>
-            <a:r>
-              <a:rPr lang="en-US"/>
-              <a:t>(chunk</a:t>
+              <a:t>Throughput</a:t>
             </a:r>
             <a:r>
               <a:rPr lang="en-US" baseline="0"/>
-              <a:t> size 32 bits)</a:t>
+              <a:t> vs. Stride Length</a:t>
+            </a:r>
+          </a:p>
+          <a:p>
+            <a:pPr>
+              <a:defRPr/>
+            </a:pPr>
+            <a:r>
+              <a:rPr lang="en-US" baseline="0"/>
+              <a:t> (chunk size 32 bits)</a:t>
             </a:r>
             <a:endParaRPr lang="en-US"/>
           </a:p>
@@ -1688,78 +1899,78 @@
           <c:order val="0"/>
           <c:cat>
             <c:numRef>
-              <c:f>'Q2 chunk 32'!$K$2:$K$11</c:f>
+              <c:f>'2a chunk64'!$K$2:$K$11</c:f>
               <c:numCache>
-                <c:formatCode>General</c:formatCode>
+                <c:formatCode>0</c:formatCode>
                 <c:ptCount val="10"/>
                 <c:pt idx="0">
+                  <c:v>-16.0</c:v>
+                </c:pt>
+                <c:pt idx="1">
+                  <c:v>-8.0</c:v>
+                </c:pt>
+                <c:pt idx="2">
+                  <c:v>-4.0</c:v>
+                </c:pt>
+                <c:pt idx="3">
+                  <c:v>-2.0</c:v>
+                </c:pt>
+                <c:pt idx="4">
                   <c:v>-1.0</c:v>
-                </c:pt>
-                <c:pt idx="1">
-                  <c:v>-16.0</c:v>
-                </c:pt>
-                <c:pt idx="2">
-                  <c:v>-2.0</c:v>
-                </c:pt>
-                <c:pt idx="3">
-                  <c:v>-4.0</c:v>
-                </c:pt>
-                <c:pt idx="4">
-                  <c:v>-8.0</c:v>
                 </c:pt>
                 <c:pt idx="5">
                   <c:v>1.0</c:v>
                 </c:pt>
                 <c:pt idx="6">
+                  <c:v>2.0</c:v>
+                </c:pt>
+                <c:pt idx="7">
+                  <c:v>4.0</c:v>
+                </c:pt>
+                <c:pt idx="8">
+                  <c:v>8.0</c:v>
+                </c:pt>
+                <c:pt idx="9">
                   <c:v>16.0</c:v>
-                </c:pt>
-                <c:pt idx="7">
-                  <c:v>2.0</c:v>
-                </c:pt>
-                <c:pt idx="8">
-                  <c:v>4.0</c:v>
-                </c:pt>
-                <c:pt idx="9">
-                  <c:v>8.0</c:v>
                 </c:pt>
               </c:numCache>
             </c:numRef>
           </c:cat>
           <c:val>
             <c:numRef>
-              <c:f>'Q2 chunk 32'!$L$2:$L$11</c:f>
+              <c:f>'2a chunk32'!$L$2:$L$11</c:f>
               <c:numCache>
-                <c:formatCode>General</c:formatCode>
+                <c:formatCode>0.0</c:formatCode>
                 <c:ptCount val="10"/>
                 <c:pt idx="0">
+                  <c:v>22893.6</c:v>
+                </c:pt>
+                <c:pt idx="1">
+                  <c:v>21836.5</c:v>
+                </c:pt>
+                <c:pt idx="2">
+                  <c:v>22422.3</c:v>
+                </c:pt>
+                <c:pt idx="3">
+                  <c:v>21821.2</c:v>
+                </c:pt>
+                <c:pt idx="4">
                   <c:v>24022.3</c:v>
-                </c:pt>
-                <c:pt idx="1">
-                  <c:v>22893.6</c:v>
-                </c:pt>
-                <c:pt idx="2">
-                  <c:v>21821.2</c:v>
-                </c:pt>
-                <c:pt idx="3">
-                  <c:v>22422.3</c:v>
-                </c:pt>
-                <c:pt idx="4">
-                  <c:v>21836.5</c:v>
                 </c:pt>
                 <c:pt idx="5">
                   <c:v>23681.3</c:v>
                 </c:pt>
                 <c:pt idx="6">
+                  <c:v>23272.6</c:v>
+                </c:pt>
+                <c:pt idx="7">
+                  <c:v>21078.8</c:v>
+                </c:pt>
+                <c:pt idx="8">
+                  <c:v>21510.9</c:v>
+                </c:pt>
+                <c:pt idx="9">
                   <c:v>21852.8</c:v>
-                </c:pt>
-                <c:pt idx="7">
-                  <c:v>23272.6</c:v>
-                </c:pt>
-                <c:pt idx="8">
-                  <c:v>21078.8</c:v>
-                </c:pt>
-                <c:pt idx="9">
-                  <c:v>21510.9</c:v>
                 </c:pt>
               </c:numCache>
             </c:numRef>
@@ -1776,11 +1987,11 @@
         </c:dLbls>
         <c:marker val="1"/>
         <c:smooth val="0"/>
-        <c:axId val="-2096753800"/>
-        <c:axId val="-2094434264"/>
+        <c:axId val="-2118466344"/>
+        <c:axId val="2080239640"/>
       </c:lineChart>
       <c:catAx>
-        <c:axId val="-2096753800"/>
+        <c:axId val="-2118466344"/>
         <c:scaling>
           <c:orientation val="minMax"/>
         </c:scaling>
@@ -1797,19 +2008,24 @@
                 </a:pPr>
                 <a:r>
                   <a:rPr lang="en-US"/>
-                  <a:t>Stride Length</a:t>
+                  <a:t>Stride</a:t>
                 </a:r>
+                <a:r>
+                  <a:rPr lang="en-US" baseline="0"/>
+                  <a:t> Length</a:t>
+                </a:r>
+                <a:endParaRPr lang="en-US"/>
               </a:p>
             </c:rich>
           </c:tx>
           <c:layout/>
           <c:overlay val="0"/>
         </c:title>
-        <c:numFmt formatCode="General" sourceLinked="1"/>
+        <c:numFmt formatCode="0" sourceLinked="1"/>
         <c:majorTickMark val="out"/>
         <c:minorTickMark val="none"/>
         <c:tickLblPos val="nextTo"/>
-        <c:crossAx val="-2094434264"/>
+        <c:crossAx val="2080239640"/>
         <c:crosses val="autoZero"/>
         <c:auto val="1"/>
         <c:lblAlgn val="ctr"/>
@@ -1817,7 +2033,7 @@
         <c:noMultiLvlLbl val="0"/>
       </c:catAx>
       <c:valAx>
-        <c:axId val="-2094434264"/>
+        <c:axId val="2080239640"/>
         <c:scaling>
           <c:orientation val="minMax"/>
         </c:scaling>
@@ -1843,11 +2059,11 @@
           <c:layout/>
           <c:overlay val="0"/>
         </c:title>
-        <c:numFmt formatCode="General" sourceLinked="1"/>
+        <c:numFmt formatCode="0" sourceLinked="0"/>
         <c:majorTickMark val="out"/>
         <c:minorTickMark val="none"/>
         <c:tickLblPos val="nextTo"/>
-        <c:crossAx val="-2096753800"/>
+        <c:crossAx val="-2118466344"/>
         <c:crosses val="autoZero"/>
         <c:crossBetween val="between"/>
       </c:valAx>

</xml_diff>

<commit_message>
Fix adding wrong version of part2_answers.xlsx
</commit_message>
<xml_diff>
--- a/part2/Part2_Answers.docx
+++ b/part2/Part2_Answers.docx
@@ -427,10 +427,10 @@
           <w:noProof/>
         </w:rPr>
         <w:drawing>
-          <wp:inline distT="0" distB="0" distL="0" distR="0" wp14:anchorId="502F78D3" wp14:editId="483B112A">
+          <wp:inline distT="0" distB="0" distL="0" distR="0" wp14:anchorId="4CD59A79" wp14:editId="3993F9DC">
             <wp:extent cx="5486400" cy="3112135"/>
             <wp:effectExtent l="0" t="0" r="25400" b="37465"/>
-            <wp:docPr id="9" name="Chart 9"/>
+            <wp:docPr id="10" name="Chart 10"/>
             <wp:cNvGraphicFramePr/>
             <a:graphic xmlns:a="http://schemas.openxmlformats.org/drawingml/2006/main">
               <a:graphicData uri="http://schemas.openxmlformats.org/drawingml/2006/chart">
@@ -440,67 +440,26 @@
           </wp:inline>
         </w:drawing>
       </w:r>
-      <w:r>
-        <w:rPr>
-          <w:rFonts w:ascii="Times New Roman" w:hAnsi="Times New Roman" w:cs="Times New Roman"/>
-          <w:highlight w:val="yellow"/>
-        </w:rPr>
-        <w:br/>
-      </w:r>
-      <w:r>
-        <w:rPr>
-          <w:rFonts w:ascii="Times New Roman" w:hAnsi="Times New Roman" w:cs="Times New Roman"/>
-        </w:rPr>
-        <w:t>U</w:t>
-      </w:r>
-      <w:r>
-        <w:rPr>
-          <w:rFonts w:ascii="Times New Roman" w:hAnsi="Times New Roman" w:cs="Times New Roman"/>
-        </w:rPr>
-        <w:t xml:space="preserve">nlike for our 64-bit chunk size, </w:t>
-      </w:r>
-      <w:r>
-        <w:rPr>
-          <w:rFonts w:ascii="Times New Roman" w:hAnsi="Times New Roman" w:cs="Times New Roman"/>
-        </w:rPr>
-        <w:t xml:space="preserve">we </w:t>
-      </w:r>
       <w:bookmarkStart w:id="0" w:name="_GoBack"/>
       <w:bookmarkEnd w:id="0"/>
       <w:r>
         <w:rPr>
           <w:rFonts w:ascii="Times New Roman" w:hAnsi="Times New Roman" w:cs="Times New Roman"/>
-        </w:rPr>
-        <w:t xml:space="preserve">notice that </w:t>
-      </w:r>
-      <w:r>
-        <w:rPr>
-          <w:rFonts w:ascii="Times New Roman" w:hAnsi="Times New Roman" w:cs="Times New Roman"/>
           <w:highlight w:val="yellow"/>
         </w:rPr>
-        <w:t>____TODO_____</w:t>
-      </w:r>
-      <w:r>
-        <w:rPr>
-          <w:rFonts w:ascii="Times New Roman" w:hAnsi="Times New Roman" w:cs="Times New Roman"/>
-          <w:i/>
+        <w:br/>
+      </w:r>
+      <w:r>
+        <w:rPr>
+          <w:rFonts w:ascii="Times New Roman" w:hAnsi="Times New Roman" w:cs="Times New Roman"/>
+        </w:rPr>
+        <w:t xml:space="preserve">With 32-bit chunks, we notice that </w:t>
+      </w:r>
+      <w:r>
+        <w:rPr>
+          <w:rFonts w:ascii="Times New Roman" w:hAnsi="Times New Roman" w:cs="Times New Roman"/>
         </w:rPr>
         <w:t xml:space="preserve"> </w:t>
-      </w:r>
-      <w:r>
-        <w:rPr>
-          <w:rFonts w:ascii="Times New Roman" w:hAnsi="Times New Roman" w:cs="Times New Roman"/>
-          <w:i/>
-          <w:highlight w:val="yellow"/>
-        </w:rPr>
-        <w:t>(may need to redo runs to get a better idea?)</w:t>
-      </w:r>
-      <w:r>
-        <w:rPr>
-          <w:rFonts w:ascii="Times New Roman" w:hAnsi="Times New Roman" w:cs="Times New Roman"/>
-          <w:i/>
-        </w:rPr>
-        <w:br/>
       </w:r>
     </w:p>
     <w:p>
@@ -1987,11 +1946,11 @@
         </c:dLbls>
         <c:marker val="1"/>
         <c:smooth val="0"/>
-        <c:axId val="-2118466344"/>
-        <c:axId val="2080239640"/>
+        <c:axId val="-2112159368"/>
+        <c:axId val="-2111946520"/>
       </c:lineChart>
       <c:catAx>
-        <c:axId val="-2118466344"/>
+        <c:axId val="-2112159368"/>
         <c:scaling>
           <c:orientation val="minMax"/>
         </c:scaling>
@@ -2025,7 +1984,7 @@
         <c:majorTickMark val="out"/>
         <c:minorTickMark val="none"/>
         <c:tickLblPos val="nextTo"/>
-        <c:crossAx val="2080239640"/>
+        <c:crossAx val="-2111946520"/>
         <c:crosses val="autoZero"/>
         <c:auto val="1"/>
         <c:lblAlgn val="ctr"/>
@@ -2033,9 +1992,10 @@
         <c:noMultiLvlLbl val="0"/>
       </c:catAx>
       <c:valAx>
-        <c:axId val="2080239640"/>
+        <c:axId val="-2111946520"/>
         <c:scaling>
           <c:orientation val="minMax"/>
+          <c:min val="0.0"/>
         </c:scaling>
         <c:delete val="0"/>
         <c:axPos val="l"/>
@@ -2063,7 +2023,7 @@
         <c:majorTickMark val="out"/>
         <c:minorTickMark val="none"/>
         <c:tickLblPos val="nextTo"/>
-        <c:crossAx val="-2118466344"/>
+        <c:crossAx val="-2112159368"/>
         <c:crosses val="autoZero"/>
         <c:crossBetween val="between"/>
       </c:valAx>

</xml_diff>

<commit_message>
Add more to 2b
</commit_message>
<xml_diff>
--- a/part2/Part2_Answers.docx
+++ b/part2/Part2_Answers.docx
@@ -136,14 +136,12 @@
         </w:rPr>
         <w:t xml:space="preserve"> </w:t>
       </w:r>
-      <w:proofErr w:type="spellStart"/>
       <w:r>
         <w:rPr>
           <w:rFonts w:ascii="Times New Roman" w:hAnsi="Times New Roman" w:cs="Times New Roman"/>
         </w:rPr>
         <w:t>KiB</w:t>
       </w:r>
-      <w:proofErr w:type="spellEnd"/>
       <w:r>
         <w:rPr>
           <w:rFonts w:ascii="Times New Roman" w:hAnsi="Times New Roman" w:cs="Times New Roman"/>
@@ -169,39 +167,7 @@
           <w:rFonts w:ascii="Times New Roman" w:hAnsi="Times New Roman" w:cs="Times New Roman"/>
           <w:i/>
         </w:rPr>
-        <w:t xml:space="preserve">(Note: The question asks for KB/kilobytes, but this is actually in </w:t>
-      </w:r>
-      <w:proofErr w:type="spellStart"/>
-      <w:r>
-        <w:rPr>
-          <w:rFonts w:ascii="Times New Roman" w:hAnsi="Times New Roman" w:cs="Times New Roman"/>
-          <w:i/>
-        </w:rPr>
-        <w:t>KiB</w:t>
-      </w:r>
-      <w:proofErr w:type="spellEnd"/>
-      <w:r>
-        <w:rPr>
-          <w:rFonts w:ascii="Times New Roman" w:hAnsi="Times New Roman" w:cs="Times New Roman"/>
-          <w:i/>
-        </w:rPr>
-        <w:t>/</w:t>
-      </w:r>
-      <w:proofErr w:type="spellStart"/>
-      <w:r>
-        <w:rPr>
-          <w:rFonts w:ascii="Times New Roman" w:hAnsi="Times New Roman" w:cs="Times New Roman"/>
-          <w:i/>
-        </w:rPr>
-        <w:t>kibibytes</w:t>
-      </w:r>
-      <w:proofErr w:type="spellEnd"/>
-      <w:r>
-        <w:rPr>
-          <w:rFonts w:ascii="Times New Roman" w:hAnsi="Times New Roman" w:cs="Times New Roman"/>
-          <w:i/>
-        </w:rPr>
-        <w:t>.)</w:t>
+        <w:t>(Note: The question asks for KB/kilobytes, but this is actually in KiB/kibibytes.)</w:t>
       </w:r>
       <w:r>
         <w:rPr>
@@ -377,7 +343,31 @@
         <w:rPr>
           <w:rFonts w:ascii="Times New Roman" w:hAnsi="Times New Roman" w:cs="Times New Roman"/>
         </w:rPr>
-        <w:t>average throughput stays roughly the same across stride lengths.</w:t>
+        <w:t xml:space="preserve">average throughput </w:t>
+      </w:r>
+      <w:r>
+        <w:rPr>
+          <w:rFonts w:ascii="Times New Roman" w:hAnsi="Times New Roman" w:cs="Times New Roman"/>
+        </w:rPr>
+        <w:t xml:space="preserve">(for sequential reads) </w:t>
+      </w:r>
+      <w:r>
+        <w:rPr>
+          <w:rFonts w:ascii="Times New Roman" w:hAnsi="Times New Roman" w:cs="Times New Roman"/>
+        </w:rPr>
+        <w:t>stays roughly the same across stride lengths</w:t>
+      </w:r>
+      <w:r>
+        <w:rPr>
+          <w:rFonts w:ascii="Times New Roman" w:hAnsi="Times New Roman" w:cs="Times New Roman"/>
+        </w:rPr>
+        <w:t>, between 40000 MB/s and (slightly above) 50000 MB/S</w:t>
+      </w:r>
+      <w:r>
+        <w:rPr>
+          <w:rFonts w:ascii="Times New Roman" w:hAnsi="Times New Roman" w:cs="Times New Roman"/>
+        </w:rPr>
+        <w:t>.</w:t>
       </w:r>
       <w:r>
         <w:rPr>
@@ -440,6 +430,122 @@
           </wp:inline>
         </w:drawing>
       </w:r>
+      <w:r>
+        <w:rPr>
+          <w:rFonts w:ascii="Times New Roman" w:hAnsi="Times New Roman" w:cs="Times New Roman"/>
+          <w:highlight w:val="yellow"/>
+        </w:rPr>
+        <w:br/>
+      </w:r>
+      <w:r>
+        <w:rPr>
+          <w:rFonts w:ascii="Times New Roman" w:hAnsi="Times New Roman" w:cs="Times New Roman"/>
+        </w:rPr>
+        <w:t>With</w:t>
+      </w:r>
+      <w:r>
+        <w:rPr>
+          <w:rFonts w:ascii="Times New Roman" w:hAnsi="Times New Roman" w:cs="Times New Roman"/>
+        </w:rPr>
+        <w:t xml:space="preserve"> a 32-bit chunk size</w:t>
+      </w:r>
+      <w:r>
+        <w:rPr>
+          <w:rFonts w:ascii="Times New Roman" w:hAnsi="Times New Roman" w:cs="Times New Roman"/>
+        </w:rPr>
+        <w:t xml:space="preserve">, we notice that </w:t>
+      </w:r>
+      <w:r>
+        <w:rPr>
+          <w:rFonts w:ascii="Times New Roman" w:hAnsi="Times New Roman" w:cs="Times New Roman"/>
+        </w:rPr>
+        <w:t xml:space="preserve">the </w:t>
+      </w:r>
+      <w:r>
+        <w:rPr>
+          <w:rFonts w:ascii="Times New Roman" w:hAnsi="Times New Roman" w:cs="Times New Roman"/>
+        </w:rPr>
+        <w:t xml:space="preserve">average </w:t>
+      </w:r>
+      <w:r>
+        <w:rPr>
+          <w:rFonts w:ascii="Times New Roman" w:hAnsi="Times New Roman" w:cs="Times New Roman"/>
+        </w:rPr>
+        <w:t xml:space="preserve">throughput is overall lower (all between 21000 </w:t>
+      </w:r>
+      <w:r>
+        <w:rPr>
+          <w:rFonts w:ascii="Times New Roman" w:hAnsi="Times New Roman" w:cs="Times New Roman"/>
+        </w:rPr>
+        <w:t xml:space="preserve">MB/s </w:t>
+      </w:r>
+      <w:r>
+        <w:rPr>
+          <w:rFonts w:ascii="Times New Roman" w:hAnsi="Times New Roman" w:cs="Times New Roman"/>
+        </w:rPr>
+        <w:t>and slightly over 24000 MB/s)</w:t>
+      </w:r>
+      <w:r>
+        <w:rPr>
+          <w:rFonts w:ascii="Times New Roman" w:hAnsi="Times New Roman" w:cs="Times New Roman"/>
+        </w:rPr>
+        <w:t xml:space="preserve"> than when using a 64-bit chunk size. This is </w:t>
+      </w:r>
+      <w:r>
+        <w:rPr>
+          <w:rFonts w:ascii="Times New Roman" w:hAnsi="Times New Roman" w:cs="Times New Roman"/>
+        </w:rPr>
+        <w:t xml:space="preserve">because chunk size is the width </w:t>
+      </w:r>
+      <w:r>
+        <w:rPr>
+          <w:rFonts w:ascii="Times New Roman" w:hAnsi="Times New Roman" w:cs="Times New Roman"/>
+        </w:rPr>
+        <w:t>of a load</w:t>
+      </w:r>
+      <w:r>
+        <w:rPr>
+          <w:rFonts w:ascii="Times New Roman" w:hAnsi="Times New Roman" w:cs="Times New Roman"/>
+        </w:rPr>
+        <w:t xml:space="preserve">; </w:t>
+      </w:r>
+      <w:r>
+        <w:rPr>
+          <w:rFonts w:ascii="Times New Roman" w:hAnsi="Times New Roman" w:cs="Times New Roman"/>
+        </w:rPr>
+        <w:t>here, we must be</w:t>
+      </w:r>
+      <w:r>
+        <w:rPr>
+          <w:rFonts w:ascii="Times New Roman" w:hAnsi="Times New Roman" w:cs="Times New Roman"/>
+        </w:rPr>
+        <w:t xml:space="preserve"> handling smaller </w:t>
+      </w:r>
+      <w:r>
+        <w:rPr>
+          <w:rFonts w:ascii="Times New Roman" w:hAnsi="Times New Roman" w:cs="Times New Roman"/>
+        </w:rPr>
+        <w:t>loads (or other input/output), which makes a</w:t>
+      </w:r>
+      <w:r>
+        <w:rPr>
+          <w:rFonts w:ascii="Times New Roman" w:hAnsi="Times New Roman" w:cs="Times New Roman"/>
+        </w:rPr>
+        <w:t xml:space="preserve"> larger chunk size more optimal by freeing up bandwidth.</w:t>
+      </w:r>
+      <w:r>
+        <w:rPr>
+          <w:rFonts w:ascii="Times New Roman" w:hAnsi="Times New Roman" w:cs="Times New Roman"/>
+        </w:rPr>
+        <w:t xml:space="preserve"> </w:t>
+      </w:r>
+      <w:r>
+        <w:rPr>
+          <w:rFonts w:ascii="Times New Roman" w:hAnsi="Times New Roman" w:cs="Times New Roman"/>
+          <w:highlight w:val="yellow"/>
+        </w:rPr>
+        <w:t>____TODO maybe more?__</w:t>
+      </w:r>
       <w:bookmarkStart w:id="0" w:name="_GoBack"/>
       <w:bookmarkEnd w:id="0"/>
       <w:r>
@@ -447,19 +553,31 @@
           <w:rFonts w:ascii="Times New Roman" w:hAnsi="Times New Roman" w:cs="Times New Roman"/>
           <w:highlight w:val="yellow"/>
         </w:rPr>
+        <w:t>___</w:t>
+      </w:r>
+      <w:r>
+        <w:rPr>
+          <w:rFonts w:ascii="Times New Roman" w:hAnsi="Times New Roman" w:cs="Times New Roman"/>
+        </w:rPr>
         <w:br/>
       </w:r>
       <w:r>
         <w:rPr>
           <w:rFonts w:ascii="Times New Roman" w:hAnsi="Times New Roman" w:cs="Times New Roman"/>
         </w:rPr>
-        <w:t xml:space="preserve">With 32-bit chunks, we notice that </w:t>
-      </w:r>
-      <w:r>
-        <w:rPr>
-          <w:rFonts w:ascii="Times New Roman" w:hAnsi="Times New Roman" w:cs="Times New Roman"/>
-        </w:rPr>
-        <w:t xml:space="preserve"> </w:t>
+        <w:t xml:space="preserve">Average throughput is generally slightly increased as stride length approaches zero, while a greater magnitude of stride length correlates to slightly decreased average throughput. </w:t>
+      </w:r>
+      <w:r>
+        <w:rPr>
+          <w:rFonts w:ascii="Times New Roman" w:hAnsi="Times New Roman" w:cs="Times New Roman"/>
+        </w:rPr>
+        <w:t xml:space="preserve">This may be because </w:t>
+      </w:r>
+      <w:r>
+        <w:rPr>
+          <w:rFonts w:ascii="Times New Roman" w:hAnsi="Times New Roman" w:cs="Times New Roman"/>
+        </w:rPr>
+        <w:t>some cache bandwidth is wasted with a larger stride size, which causes throughput to decrease.</w:t>
       </w:r>
     </w:p>
     <w:p>

</xml_diff>